<commit_message>
User takes turns with AI, but moves are fast. Also updated Metrics
</commit_message>
<xml_diff>
--- a/Documents/Metrics.docx
+++ b/Documents/Metrics.docx
@@ -594,8 +594,6 @@
             <w:r>
               <w:t>71</w:t>
             </w:r>
-            <w:bookmarkStart w:id="0" w:name="_GoBack"/>
-            <w:bookmarkEnd w:id="0"/>
           </w:p>
         </w:tc>
         <w:tc>
@@ -607,6 +605,9 @@
             <w:pPr>
               <w:jc w:val="center"/>
             </w:pPr>
+            <w:r>
+              <w:t>82      Backlog: 3</w:t>
+            </w:r>
           </w:p>
         </w:tc>
         <w:tc>
@@ -674,6 +675,15 @@
             <w:pPr>
               <w:jc w:val="center"/>
             </w:pPr>
+            <w:r>
+              <w:t xml:space="preserve">82/61 = </w:t>
+            </w:r>
+            <w:r>
+              <w:rPr>
+                <w:color w:val="FF0000"/>
+              </w:rPr>
+              <w:t>1.35</w:t>
+            </w:r>
           </w:p>
         </w:tc>
         <w:tc>
@@ -744,6 +754,24 @@
             <w:pPr>
               <w:jc w:val="center"/>
             </w:pPr>
+            <w:r>
+              <w:t xml:space="preserve">Max: </w:t>
+            </w:r>
+            <w:r>
+              <w:rPr>
+                <w:color w:val="00B050"/>
+              </w:rPr>
+              <w:t>36</w:t>
+            </w:r>
+            <w:r>
+              <w:t xml:space="preserve">    Ave: </w:t>
+            </w:r>
+            <w:r>
+              <w:rPr>
+                <w:color w:val="00B050"/>
+              </w:rPr>
+              <w:t>5.9</w:t>
+            </w:r>
           </w:p>
         </w:tc>
         <w:tc>
@@ -799,6 +827,9 @@
             <w:pPr>
               <w:jc w:val="center"/>
             </w:pPr>
+            <w:r>
+              <w:t>1537</w:t>
+            </w:r>
           </w:p>
         </w:tc>
         <w:tc>
@@ -875,6 +906,24 @@
             <w:pPr>
               <w:jc w:val="center"/>
             </w:pPr>
+            <w:r>
+              <w:t xml:space="preserve">Max: </w:t>
+            </w:r>
+            <w:r>
+              <w:rPr>
+                <w:color w:val="00B050"/>
+              </w:rPr>
+              <w:t>4</w:t>
+            </w:r>
+            <w:r>
+              <w:t xml:space="preserve">     Ave: </w:t>
+            </w:r>
+            <w:r>
+              <w:rPr>
+                <w:color w:val="00B050"/>
+              </w:rPr>
+              <w:t>0.421</w:t>
+            </w:r>
           </w:p>
         </w:tc>
         <w:tc>
@@ -886,6 +935,8 @@
             <w:pPr>
               <w:jc w:val="center"/>
             </w:pPr>
+            <w:bookmarkStart w:id="0" w:name="_GoBack"/>
+            <w:bookmarkEnd w:id="0"/>
           </w:p>
         </w:tc>
       </w:tr>

</xml_diff>

<commit_message>
changed publics to privates and correctd metrics and added portion of powerpoint
</commit_message>
<xml_diff>
--- a/Documents/Metrics.docx
+++ b/Documents/Metrics.docx
@@ -470,7 +470,7 @@
               <w:jc w:val="center"/>
             </w:pPr>
             <w:r>
-              <w:t>5</w:t>
+              <w:t>6</w:t>
             </w:r>
           </w:p>
         </w:tc>
@@ -619,6 +619,9 @@
             <w:pPr>
               <w:jc w:val="center"/>
             </w:pPr>
+            <w:r>
+              <w:t>90</w:t>
+            </w:r>
           </w:p>
         </w:tc>
       </w:tr>
@@ -695,6 +698,18 @@
             <w:pPr>
               <w:jc w:val="center"/>
             </w:pPr>
+            <w:r>
+              <w:t>90/</w:t>
+            </w:r>
+            <w:r>
+              <w:t xml:space="preserve">56 = </w:t>
+            </w:r>
+            <w:r>
+              <w:rPr>
+                <w:color w:val="FF0000"/>
+              </w:rPr>
+              <w:t>1.61</w:t>
+            </w:r>
           </w:p>
         </w:tc>
       </w:tr>
@@ -783,6 +798,24 @@
             <w:pPr>
               <w:jc w:val="center"/>
             </w:pPr>
+            <w:r>
+              <w:t xml:space="preserve">Max: </w:t>
+            </w:r>
+            <w:r>
+              <w:rPr>
+                <w:color w:val="FF0000"/>
+              </w:rPr>
+              <w:t>69</w:t>
+            </w:r>
+            <w:r>
+              <w:t xml:space="preserve">    Ave: </w:t>
+            </w:r>
+            <w:r>
+              <w:rPr>
+                <w:color w:val="00B050"/>
+              </w:rPr>
+              <w:t>6.8</w:t>
+            </w:r>
           </w:p>
         </w:tc>
       </w:tr>
@@ -841,6 +874,11 @@
             <w:pPr>
               <w:jc w:val="center"/>
             </w:pPr>
+            <w:r>
+              <w:t>1878</w:t>
+            </w:r>
+            <w:bookmarkStart w:id="0" w:name="_GoBack"/>
+            <w:bookmarkEnd w:id="0"/>
           </w:p>
         </w:tc>
       </w:tr>
@@ -935,8 +973,24 @@
             <w:pPr>
               <w:jc w:val="center"/>
             </w:pPr>
-            <w:bookmarkStart w:id="0" w:name="_GoBack"/>
-            <w:bookmarkEnd w:id="0"/>
+            <w:r>
+              <w:t xml:space="preserve">Max: </w:t>
+            </w:r>
+            <w:r>
+              <w:rPr>
+                <w:color w:val="00B050"/>
+              </w:rPr>
+              <w:t xml:space="preserve">6 </w:t>
+            </w:r>
+            <w:r>
+              <w:t xml:space="preserve">    Ave: </w:t>
+            </w:r>
+            <w:r>
+              <w:rPr>
+                <w:color w:val="00B050"/>
+              </w:rPr>
+              <w:t>0.47</w:t>
+            </w:r>
           </w:p>
         </w:tc>
       </w:tr>

</xml_diff>